<commit_message>
impact on vlt elt
</commit_message>
<xml_diff>
--- a/bchinta/Sci v Tech/Sci v Tech.docx
+++ b/bchinta/Sci v Tech/Sci v Tech.docx
@@ -101,7 +101,7 @@
           <w:szCs w:val="24"/>
           <w:lang w:val="en-US" w:eastAsia="zh-CN" w:bidi="hi-IN"/>
         </w:rPr>
-        <w:t>বিজ্ঞানের প্রয়োগের মাধ্যমে আগমন ঘটে প্রযুক্তির। কোয়ান্টাম মেকানিকস একটি বৈজ্ঞানিক তত্ত্ব। এর প্রয়োগ ঘটেছে বর্তমানে ইলেকট্রনিকসসহ বিভিন্ন ক্ষেত্রে। আমাদের হাতে থাকা মোবাইলে চিপের প্রযুক্তির গভীরে আছে কোয়ান্টাম মেকানিকসের কারিশমা। স্মার্টফোনে আছে কয়েক শ কোটি ট্রাঞ্জিস্টর। কোয়ান্টাম মেকানিকসের ধারণা কাজে না লাগানো গেলে সিলিকন</w:t>
+        <w:t>বিজ্ঞানের প্রয়োগের মাধ্যমে আগমন ঘটে প্রযুক্তির। কোয়ান্টাম মেকানিকস একটি বৈজ্ঞানিক তত্ত্ব। এর প্রয়োগ ঘটেছে বর্তমানে ইলেকট্রনিকসসহ বিভিন্ন ক্ষেত্রে। আমাদের হাতে থাকা মোবাইলের চিপের প্রযুক্তির গভীরে আছে কোয়ান্টাম মেকানিকসের কারিশমা। স্মার্টফোনে আছে কয়েক শ কোটি ট্রাঞ্জিস্টর। কোয়ান্টাম মেকানিকসের ধারণা কাজে না লাগানো গেলে সিলিকন</w:t>
       </w:r>
       <w:r>
         <w:rPr>
@@ -287,6 +287,617 @@
         </w:rPr>
         <w:t xml:space="preserve">পারমাণবিক বোমার কথা বলছি না। প্রযুক্তি আরও বহু উপায়েই মানবতার ধ্বংসের কারণ হয়ে দাঁড়াচ্ছে। আজ শুধু মহাকাশে একটু চোখ বুলাবো। </w:t>
       </w:r>
+      <w:r>
+        <w:rPr>
+          <w:rFonts w:ascii="Liberation Serif" w:hAnsi="Liberation Serif" w:eastAsia="Noto Serif CJK SC" w:cs="SolaimanLipi"/>
+          <w:color w:val="auto"/>
+          <w:kern w:val="2"/>
+          <w:sz w:val="24"/>
+          <w:sz w:val="24"/>
+          <w:szCs w:val="24"/>
+          <w:lang w:val="en-US" w:eastAsia="zh-CN" w:bidi="hi-IN"/>
+        </w:rPr>
+        <w:t>স্পেসএসক্সের মতো কোম্পানিগুলো প্রতিতিয়ত মহাশূন্যে কৃত্রিম উপগ্রহ পাঠাচ্ছে। কৃত্রিম উপগ্রহের আছে নানান ব্যবহার। এর মধ্যে আছে যোগাযোগ</w:t>
+      </w:r>
+      <w:r>
+        <w:rPr>
+          <w:rFonts w:eastAsia="Noto Serif CJK SC" w:cs="SolaimanLipi"/>
+          <w:color w:val="auto"/>
+          <w:kern w:val="2"/>
+          <w:sz w:val="24"/>
+          <w:szCs w:val="24"/>
+          <w:lang w:val="en-US" w:eastAsia="zh-CN" w:bidi="hi-IN"/>
+        </w:rPr>
+        <w:t xml:space="preserve">,  </w:t>
+      </w:r>
+      <w:r>
+        <w:rPr>
+          <w:rFonts w:ascii="Liberation Serif" w:hAnsi="Liberation Serif" w:eastAsia="Noto Serif CJK SC" w:cs="SolaimanLipi"/>
+          <w:color w:val="auto"/>
+          <w:kern w:val="2"/>
+          <w:sz w:val="24"/>
+          <w:sz w:val="24"/>
+          <w:szCs w:val="24"/>
+          <w:lang w:val="en-US" w:eastAsia="zh-CN" w:bidi="hi-IN"/>
+        </w:rPr>
+        <w:t>আবহাওয়া পর্যবেক্ষণ ও পূর্বাভাস</w:t>
+      </w:r>
+      <w:r>
+        <w:rPr>
+          <w:rFonts w:eastAsia="Noto Serif CJK SC" w:cs="SolaimanLipi"/>
+          <w:color w:val="auto"/>
+          <w:kern w:val="2"/>
+          <w:sz w:val="24"/>
+          <w:szCs w:val="24"/>
+          <w:lang w:val="en-US" w:eastAsia="zh-CN" w:bidi="hi-IN"/>
+        </w:rPr>
+        <w:t xml:space="preserve">, </w:t>
+      </w:r>
+      <w:r>
+        <w:rPr>
+          <w:rFonts w:ascii="Liberation Serif" w:hAnsi="Liberation Serif" w:eastAsia="Noto Serif CJK SC" w:cs="SolaimanLipi"/>
+          <w:color w:val="auto"/>
+          <w:kern w:val="2"/>
+          <w:sz w:val="24"/>
+          <w:sz w:val="24"/>
+          <w:szCs w:val="24"/>
+          <w:lang w:val="en-US" w:eastAsia="zh-CN" w:bidi="hi-IN"/>
+        </w:rPr>
+        <w:t>জিপিএস দিকনির্দেশনা</w:t>
+      </w:r>
+      <w:r>
+        <w:rPr>
+          <w:rFonts w:eastAsia="Noto Serif CJK SC" w:cs="SolaimanLipi"/>
+          <w:color w:val="auto"/>
+          <w:kern w:val="2"/>
+          <w:sz w:val="24"/>
+          <w:szCs w:val="24"/>
+          <w:lang w:val="en-US" w:eastAsia="zh-CN" w:bidi="hi-IN"/>
+        </w:rPr>
+        <w:t xml:space="preserve">, </w:t>
+      </w:r>
+      <w:r>
+        <w:rPr>
+          <w:rFonts w:ascii="Liberation Serif" w:hAnsi="Liberation Serif" w:eastAsia="Noto Serif CJK SC" w:cs="SolaimanLipi"/>
+          <w:color w:val="auto"/>
+          <w:kern w:val="2"/>
+          <w:sz w:val="24"/>
+          <w:sz w:val="24"/>
+          <w:szCs w:val="24"/>
+          <w:lang w:val="en-US" w:eastAsia="zh-CN" w:bidi="hi-IN"/>
+        </w:rPr>
+        <w:t xml:space="preserve">বৈজ্ঞানিক গবেষণা ইত্যাদি।  </w:t>
+      </w:r>
+      <w:r>
+        <w:rPr>
+          <w:rFonts w:ascii="Liberation Serif" w:hAnsi="Liberation Serif" w:eastAsia="Noto Serif CJK SC" w:cs="SolaimanLipi"/>
+          <w:color w:val="auto"/>
+          <w:kern w:val="2"/>
+          <w:sz w:val="24"/>
+          <w:sz w:val="24"/>
+          <w:szCs w:val="24"/>
+          <w:lang w:val="en-US" w:eastAsia="zh-CN" w:bidi="hi-IN"/>
+        </w:rPr>
+        <w:t xml:space="preserve">ইউসিএস স্যাটেলাইট ডেটাবেজের হিসাব অনুসারে বর্তমানে ৫৪৬৫টি উপগ্রহ পৃথিবীকে প্রদক্ষিণ করছে। </w:t>
+      </w:r>
+    </w:p>
+    <w:p>
+      <w:pPr>
+        <w:pStyle w:val="Normal"/>
+        <w:bidi w:val="0"/>
+        <w:spacing w:before="171" w:after="171"/>
+        <w:jc w:val="start"/>
+        <w:rPr>
+          <w:rFonts w:cs="SolaimanLipi"/>
+        </w:rPr>
+      </w:pPr>
+      <w:r>
+        <w:rPr>
+          <w:rFonts w:ascii="Liberation Serif" w:hAnsi="Liberation Serif" w:eastAsia="Noto Serif CJK SC" w:cs="SolaimanLipi"/>
+          <w:color w:val="auto"/>
+          <w:kern w:val="2"/>
+          <w:sz w:val="24"/>
+          <w:sz w:val="24"/>
+          <w:szCs w:val="24"/>
+          <w:lang w:val="en-US" w:eastAsia="zh-CN" w:bidi="hi-IN"/>
+        </w:rPr>
+        <w:t>এতে জ্যোতির্বিদদের আপত্তি থাকার কথা নয়। বরং স্যাটেলাইট তো জ্যোতির্বিজ্ঞানের কাজেও লাগে। স্পেস টেলিস্কোপগুলো আকাশ পর্যবেক্ষণকে অনেকভাবে সুবিধাজনক করে দিচ্ছে। আলোকদূষণ</w:t>
+      </w:r>
+      <w:r>
+        <w:rPr>
+          <w:rFonts w:eastAsia="Noto Serif CJK SC" w:cs="SolaimanLipi"/>
+          <w:color w:val="auto"/>
+          <w:kern w:val="2"/>
+          <w:sz w:val="24"/>
+          <w:szCs w:val="24"/>
+          <w:lang w:val="en-US" w:eastAsia="zh-CN" w:bidi="hi-IN"/>
+        </w:rPr>
+        <w:t xml:space="preserve">, </w:t>
+      </w:r>
+      <w:r>
+        <w:rPr>
+          <w:rFonts w:ascii="Liberation Serif" w:hAnsi="Liberation Serif" w:eastAsia="Noto Serif CJK SC" w:cs="SolaimanLipi"/>
+          <w:color w:val="auto"/>
+          <w:kern w:val="2"/>
+          <w:sz w:val="24"/>
+          <w:sz w:val="24"/>
+          <w:szCs w:val="24"/>
+          <w:lang w:val="en-US" w:eastAsia="zh-CN" w:bidi="hi-IN"/>
+        </w:rPr>
+        <w:t xml:space="preserve">পর্যবেক্ষণে বিকৃতি নানান সমস্যার সমাধান স্পেস টেলিস্কোপ। কিন্তু সমস্যারও জন্ম দিচ্ছে স্যাটেলাইট। </w:t>
+      </w:r>
+    </w:p>
+    <w:p>
+      <w:pPr>
+        <w:pStyle w:val="Normal"/>
+        <w:bidi w:val="0"/>
+        <w:spacing w:before="171" w:after="171"/>
+        <w:jc w:val="start"/>
+        <w:rPr>
+          <w:rFonts w:cs="SolaimanLipi"/>
+        </w:rPr>
+      </w:pPr>
+      <w:r>
+        <w:rPr>
+          <w:rFonts w:ascii="Liberation Serif" w:hAnsi="Liberation Serif" w:eastAsia="Noto Serif CJK SC" w:cs="SolaimanLipi"/>
+          <w:color w:val="auto"/>
+          <w:kern w:val="2"/>
+          <w:sz w:val="24"/>
+          <w:sz w:val="24"/>
+          <w:szCs w:val="24"/>
+          <w:lang w:val="en-US" w:eastAsia="zh-CN" w:bidi="hi-IN"/>
+        </w:rPr>
+        <w:t>পৃথিবীর কক্ষপথের কৃত্রিম উপগ্রহরা বাধাগ্রস্থ করছে পৃথিবীভিত্তিক আকাশ পর্যবেক্ষণকে। সম্প্রতি নিম্ন</w:t>
+      </w:r>
+      <w:r>
+        <w:rPr>
+          <w:rFonts w:eastAsia="Noto Serif CJK SC" w:cs="SolaimanLipi"/>
+          <w:color w:val="auto"/>
+          <w:kern w:val="2"/>
+          <w:sz w:val="24"/>
+          <w:szCs w:val="24"/>
+          <w:lang w:val="en-US" w:eastAsia="zh-CN" w:bidi="hi-IN"/>
+        </w:rPr>
+        <w:t>-</w:t>
+      </w:r>
+      <w:r>
+        <w:rPr>
+          <w:rFonts w:ascii="Liberation Serif" w:hAnsi="Liberation Serif" w:eastAsia="Noto Serif CJK SC" w:cs="SolaimanLipi"/>
+          <w:color w:val="auto"/>
+          <w:kern w:val="2"/>
+          <w:sz w:val="24"/>
+          <w:sz w:val="24"/>
+          <w:szCs w:val="24"/>
+          <w:lang w:val="en-US" w:eastAsia="zh-CN" w:bidi="hi-IN"/>
+        </w:rPr>
+        <w:t xml:space="preserve">ভূ কক্ষপথে স্যাটেলাইটের সংখ্যা বাড়ছে। </w:t>
+      </w:r>
+      <w:r>
+        <w:rPr>
+          <w:rFonts w:ascii="Liberation Serif" w:hAnsi="Liberation Serif" w:eastAsia="Noto Serif CJK SC" w:cs="SolaimanLipi"/>
+          <w:color w:val="auto"/>
+          <w:kern w:val="2"/>
+          <w:sz w:val="24"/>
+          <w:sz w:val="24"/>
+          <w:szCs w:val="24"/>
+          <w:lang w:val="en-US" w:eastAsia="zh-CN" w:bidi="hi-IN"/>
+        </w:rPr>
+        <w:t>এমনিতেও বেশিরভাগ কৃত্রিম উপগ্রহের অবস্থান এ কক্ষপথে। ভূপৃষ্ঠের মোটামুটি ১৬০ কিলোমিটার থেকে ১</w:t>
+      </w:r>
+      <w:r>
+        <w:rPr>
+          <w:rFonts w:eastAsia="Noto Serif CJK SC" w:cs="SolaimanLipi"/>
+          <w:color w:val="auto"/>
+          <w:kern w:val="2"/>
+          <w:sz w:val="24"/>
+          <w:szCs w:val="24"/>
+          <w:lang w:val="en-US" w:eastAsia="zh-CN" w:bidi="hi-IN"/>
+        </w:rPr>
+        <w:t>,</w:t>
+      </w:r>
+      <w:r>
+        <w:rPr>
+          <w:rFonts w:ascii="Liberation Serif" w:hAnsi="Liberation Serif" w:eastAsia="Noto Serif CJK SC" w:cs="SolaimanLipi"/>
+          <w:color w:val="auto"/>
+          <w:kern w:val="2"/>
+          <w:sz w:val="24"/>
+          <w:sz w:val="24"/>
+          <w:szCs w:val="24"/>
+          <w:lang w:val="en-US" w:eastAsia="zh-CN" w:bidi="hi-IN"/>
+        </w:rPr>
+        <w:t>০০০ কিলোমিটার উচ্চতা পর্যন্ত অবস্থানের কক্ষপথকে নিম্ন</w:t>
+      </w:r>
+      <w:r>
+        <w:rPr>
+          <w:rFonts w:eastAsia="Noto Serif CJK SC" w:cs="SolaimanLipi"/>
+          <w:color w:val="auto"/>
+          <w:kern w:val="2"/>
+          <w:sz w:val="24"/>
+          <w:szCs w:val="24"/>
+          <w:lang w:val="en-US" w:eastAsia="zh-CN" w:bidi="hi-IN"/>
+        </w:rPr>
+        <w:t>-</w:t>
+      </w:r>
+      <w:r>
+        <w:rPr>
+          <w:rFonts w:ascii="Liberation Serif" w:hAnsi="Liberation Serif" w:eastAsia="Noto Serif CJK SC" w:cs="SolaimanLipi"/>
+          <w:color w:val="auto"/>
+          <w:kern w:val="2"/>
+          <w:sz w:val="24"/>
+          <w:sz w:val="24"/>
+          <w:szCs w:val="24"/>
+          <w:lang w:val="en-US" w:eastAsia="zh-CN" w:bidi="hi-IN"/>
+        </w:rPr>
+        <w:t>ভূ কক্ষপথ বলা হয়। এ কক্ষপথের উপগ্রহদের বাধা সবচেয়ে বেশি টের পায় অপটিক্যাল ও নিকট</w:t>
+      </w:r>
+      <w:r>
+        <w:rPr>
+          <w:rFonts w:eastAsia="Noto Serif CJK SC" w:cs="SolaimanLipi"/>
+          <w:color w:val="auto"/>
+          <w:kern w:val="2"/>
+          <w:sz w:val="24"/>
+          <w:szCs w:val="24"/>
+          <w:lang w:val="en-US" w:eastAsia="zh-CN" w:bidi="hi-IN"/>
+        </w:rPr>
+        <w:t>-</w:t>
+      </w:r>
+      <w:r>
+        <w:rPr>
+          <w:rFonts w:ascii="Liberation Serif" w:hAnsi="Liberation Serif" w:eastAsia="Noto Serif CJK SC" w:cs="SolaimanLipi"/>
+          <w:color w:val="auto"/>
+          <w:kern w:val="2"/>
+          <w:sz w:val="24"/>
+          <w:sz w:val="24"/>
+          <w:szCs w:val="24"/>
+          <w:lang w:val="en-US" w:eastAsia="zh-CN" w:bidi="hi-IN"/>
+        </w:rPr>
+        <w:t>অবলোহিত</w:t>
+      </w:r>
+      <w:r>
+        <w:rPr>
+          <w:rFonts w:eastAsia="Noto Serif CJK SC" w:cs="SolaimanLipi"/>
+          <w:color w:val="auto"/>
+          <w:kern w:val="2"/>
+          <w:sz w:val="24"/>
+          <w:szCs w:val="24"/>
+          <w:lang w:val="en-US" w:eastAsia="zh-CN" w:bidi="hi-IN"/>
+        </w:rPr>
+        <w:t>(</w:t>
+      </w:r>
+      <w:r>
+        <w:rPr>
+          <w:rFonts w:ascii="Liberation Serif" w:hAnsi="Liberation Serif" w:eastAsia="Noto Serif CJK SC" w:cs="SolaimanLipi"/>
+          <w:color w:val="auto"/>
+          <w:kern w:val="2"/>
+          <w:sz w:val="24"/>
+          <w:sz w:val="24"/>
+          <w:szCs w:val="24"/>
+          <w:lang w:val="en-US" w:eastAsia="zh-CN" w:bidi="hi-IN"/>
+        </w:rPr>
+        <w:t>অবলোহিত আলোর কাছাকাছি পাল্লার আলো দেখার মতো</w:t>
+      </w:r>
+      <w:r>
+        <w:rPr>
+          <w:rFonts w:eastAsia="Noto Serif CJK SC" w:cs="SolaimanLipi"/>
+          <w:color w:val="auto"/>
+          <w:kern w:val="2"/>
+          <w:sz w:val="24"/>
+          <w:szCs w:val="24"/>
+          <w:lang w:val="en-US" w:eastAsia="zh-CN" w:bidi="hi-IN"/>
+        </w:rPr>
+        <w:t xml:space="preserve">) </w:t>
+      </w:r>
+      <w:r>
+        <w:rPr>
+          <w:rFonts w:ascii="Liberation Serif" w:hAnsi="Liberation Serif" w:eastAsia="Noto Serif CJK SC" w:cs="SolaimanLipi"/>
+          <w:color w:val="auto"/>
+          <w:kern w:val="2"/>
+          <w:sz w:val="24"/>
+          <w:sz w:val="24"/>
+          <w:szCs w:val="24"/>
+          <w:lang w:val="en-US" w:eastAsia="zh-CN" w:bidi="hi-IN"/>
+        </w:rPr>
+        <w:t xml:space="preserve">টেলিস্কোপগুলো। </w:t>
+      </w:r>
+    </w:p>
+    <w:p>
+      <w:pPr>
+        <w:pStyle w:val="Normal"/>
+        <w:bidi w:val="0"/>
+        <w:spacing w:before="171" w:after="171"/>
+        <w:jc w:val="start"/>
+        <w:rPr>
+          <w:rFonts w:cs="SolaimanLipi"/>
+        </w:rPr>
+      </w:pPr>
+      <w:r>
+        <w:rPr>
+          <w:rFonts w:ascii="Liberation Serif" w:hAnsi="Liberation Serif" w:eastAsia="Noto Serif CJK SC" w:cs="SolaimanLipi"/>
+          <w:color w:val="auto"/>
+          <w:kern w:val="2"/>
+          <w:sz w:val="24"/>
+          <w:sz w:val="24"/>
+          <w:szCs w:val="24"/>
+          <w:lang w:val="en-US" w:eastAsia="zh-CN" w:bidi="hi-IN"/>
+        </w:rPr>
+        <w:t xml:space="preserve">উপগ্রহের উপস্থিতিতে বড় অঞ্চল জুড়ে বা দীর্ঘ সময় ধরে পর্যবেক্ষণ কঠিন হয়ে পড়ে। এছাড়াও সকাল ও সন্ধ্যার গোধূলির সময়টায় উপগ্রহ সূর্যের আলো প্রতিফলিত করে আরেকটি বিঘ্ন তৈরি করে। ইউরোপীয় স্পেস অর্গানাইজেশন </w:t>
+      </w:r>
+      <w:r>
+        <w:rPr>
+          <w:rFonts w:eastAsia="Noto Serif CJK SC" w:cs="SolaimanLipi"/>
+          <w:color w:val="auto"/>
+          <w:kern w:val="2"/>
+          <w:sz w:val="24"/>
+          <w:szCs w:val="24"/>
+          <w:lang w:val="en-US" w:eastAsia="zh-CN" w:bidi="hi-IN"/>
+        </w:rPr>
+        <w:t>(</w:t>
+      </w:r>
+      <w:r>
+        <w:rPr>
+          <w:rFonts w:ascii="Liberation Serif" w:hAnsi="Liberation Serif" w:eastAsia="Noto Serif CJK SC" w:cs="SolaimanLipi"/>
+          <w:color w:val="auto"/>
+          <w:kern w:val="2"/>
+          <w:sz w:val="24"/>
+          <w:sz w:val="24"/>
+          <w:szCs w:val="24"/>
+          <w:lang w:val="en-US" w:eastAsia="zh-CN" w:bidi="hi-IN"/>
+        </w:rPr>
+        <w:t>ইএসও</w:t>
+      </w:r>
+      <w:r>
+        <w:rPr>
+          <w:rFonts w:eastAsia="Noto Serif CJK SC" w:cs="SolaimanLipi"/>
+          <w:color w:val="auto"/>
+          <w:kern w:val="2"/>
+          <w:sz w:val="24"/>
+          <w:szCs w:val="24"/>
+          <w:lang w:val="en-US" w:eastAsia="zh-CN" w:bidi="hi-IN"/>
+        </w:rPr>
+        <w:t xml:space="preserve">) </w:t>
+      </w:r>
+      <w:r>
+        <w:rPr>
+          <w:rFonts w:ascii="Liberation Serif" w:hAnsi="Liberation Serif" w:eastAsia="Noto Serif CJK SC" w:cs="SolaimanLipi"/>
+          <w:color w:val="auto"/>
+          <w:kern w:val="2"/>
+          <w:sz w:val="24"/>
+          <w:sz w:val="24"/>
+          <w:szCs w:val="24"/>
+          <w:lang w:val="en-US" w:eastAsia="zh-CN" w:bidi="hi-IN"/>
+        </w:rPr>
+        <w:t>২০২১ সালের এক গবেষণায় এ সমস্যাগুলো তুলে ধরে। দেখা যায়</w:t>
+      </w:r>
+      <w:r>
+        <w:rPr>
+          <w:rFonts w:eastAsia="Noto Serif CJK SC" w:cs="SolaimanLipi"/>
+          <w:color w:val="auto"/>
+          <w:kern w:val="2"/>
+          <w:sz w:val="24"/>
+          <w:szCs w:val="24"/>
+          <w:lang w:val="en-US" w:eastAsia="zh-CN" w:bidi="hi-IN"/>
+        </w:rPr>
+        <w:t xml:space="preserve">, </w:t>
+      </w:r>
+      <w:r>
+        <w:rPr>
+          <w:rFonts w:ascii="Liberation Serif" w:hAnsi="Liberation Serif" w:eastAsia="Noto Serif CJK SC" w:cs="SolaimanLipi"/>
+          <w:color w:val="auto"/>
+          <w:kern w:val="2"/>
+          <w:sz w:val="24"/>
+          <w:sz w:val="24"/>
+          <w:szCs w:val="24"/>
+          <w:lang w:val="en-US" w:eastAsia="zh-CN" w:bidi="hi-IN"/>
+        </w:rPr>
+        <w:t xml:space="preserve">দীর্ঘ সময় ধরে পর্যবেক্ষণের ক্ষেত্রে তিনভাগ পর্যন্ত পর্যবেক্ষণ নষ্ট হয়। তবে সবচেয়ে বেশি ক্ষতিগ্রস্থ হয় আকাশের বড় এলাকার পর্যবেক্ষণ </w:t>
+      </w:r>
+      <w:r>
+        <w:rPr>
+          <w:rFonts w:eastAsia="Noto Serif CJK SC" w:cs="SolaimanLipi"/>
+          <w:color w:val="auto"/>
+          <w:kern w:val="2"/>
+          <w:sz w:val="24"/>
+          <w:szCs w:val="24"/>
+          <w:lang w:val="en-US" w:eastAsia="zh-CN" w:bidi="hi-IN"/>
+        </w:rPr>
+        <w:t>(wide-field surveys)</w:t>
+      </w:r>
+      <w:r>
+        <w:rPr>
+          <w:rFonts w:ascii="Liberation Serif" w:hAnsi="Liberation Serif" w:eastAsia="Noto Serif CJK SC" w:cs="SolaimanLipi"/>
+          <w:color w:val="auto"/>
+          <w:kern w:val="2"/>
+          <w:sz w:val="24"/>
+          <w:sz w:val="24"/>
+          <w:szCs w:val="24"/>
+          <w:lang w:val="en-US" w:eastAsia="zh-CN" w:bidi="hi-IN"/>
+        </w:rPr>
+        <w:t>। গোধূলির সময়ের ৩০</w:t>
+      </w:r>
+      <w:r>
+        <w:rPr>
+          <w:rFonts w:eastAsia="Noto Serif CJK SC" w:cs="SolaimanLipi"/>
+          <w:color w:val="auto"/>
+          <w:kern w:val="2"/>
+          <w:sz w:val="24"/>
+          <w:szCs w:val="24"/>
+          <w:lang w:val="en-US" w:eastAsia="zh-CN" w:bidi="hi-IN"/>
+        </w:rPr>
+        <w:t>-</w:t>
+      </w:r>
+      <w:r>
+        <w:rPr>
+          <w:rFonts w:ascii="Liberation Serif" w:hAnsi="Liberation Serif" w:eastAsia="Noto Serif CJK SC" w:cs="SolaimanLipi"/>
+          <w:color w:val="auto"/>
+          <w:kern w:val="2"/>
+          <w:sz w:val="24"/>
+          <w:sz w:val="24"/>
+          <w:szCs w:val="24"/>
+          <w:lang w:val="en-US" w:eastAsia="zh-CN" w:bidi="hi-IN"/>
+        </w:rPr>
+        <w:t xml:space="preserve">৫০ ভাগ পর্যবেক্ষণ ক্ষতগ্রস্থ হয়। </w:t>
+      </w:r>
+    </w:p>
+    <w:p>
+      <w:pPr>
+        <w:pStyle w:val="Normal"/>
+        <w:bidi w:val="0"/>
+        <w:spacing w:before="171" w:after="171"/>
+        <w:jc w:val="start"/>
+        <w:rPr>
+          <w:rFonts w:cs="SolaimanLipi"/>
+        </w:rPr>
+      </w:pPr>
+      <w:r>
+        <w:rPr>
+          <w:rFonts w:ascii="Liberation Serif" w:hAnsi="Liberation Serif" w:eastAsia="Noto Serif CJK SC" w:cs="SolaimanLipi"/>
+          <w:color w:val="auto"/>
+          <w:kern w:val="2"/>
+          <w:sz w:val="24"/>
+          <w:sz w:val="24"/>
+          <w:szCs w:val="24"/>
+          <w:lang w:val="en-US" w:eastAsia="zh-CN" w:bidi="hi-IN"/>
+        </w:rPr>
+        <w:t>২০২০ ও ২০২১ সালের অন্য গবেষণায় দেখা হয় অপটিক্যাল ও নিকট</w:t>
+      </w:r>
+      <w:r>
+        <w:rPr>
+          <w:rFonts w:eastAsia="Noto Serif CJK SC" w:cs="SolaimanLipi"/>
+          <w:color w:val="auto"/>
+          <w:kern w:val="2"/>
+          <w:sz w:val="24"/>
+          <w:szCs w:val="24"/>
+          <w:lang w:val="en-US" w:eastAsia="zh-CN" w:bidi="hi-IN"/>
+        </w:rPr>
+        <w:t>-</w:t>
+      </w:r>
+      <w:r>
+        <w:rPr>
+          <w:rFonts w:ascii="Liberation Serif" w:hAnsi="Liberation Serif" w:eastAsia="Noto Serif CJK SC" w:cs="SolaimanLipi"/>
+          <w:color w:val="auto"/>
+          <w:kern w:val="2"/>
+          <w:sz w:val="24"/>
+          <w:sz w:val="24"/>
+          <w:szCs w:val="24"/>
+          <w:lang w:val="en-US" w:eastAsia="zh-CN" w:bidi="hi-IN"/>
+        </w:rPr>
+        <w:t>অবলোহিত টেলিস্কোপগুলোর ওপর প্রভাব। দেখা যায়</w:t>
+      </w:r>
+      <w:r>
+        <w:rPr>
+          <w:rFonts w:eastAsia="Noto Serif CJK SC" w:cs="SolaimanLipi"/>
+          <w:color w:val="auto"/>
+          <w:kern w:val="2"/>
+          <w:sz w:val="24"/>
+          <w:szCs w:val="24"/>
+          <w:lang w:val="en-US" w:eastAsia="zh-CN" w:bidi="hi-IN"/>
+        </w:rPr>
+        <w:t xml:space="preserve">, </w:t>
+      </w:r>
+      <w:r>
+        <w:rPr>
+          <w:rFonts w:ascii="Liberation Serif" w:hAnsi="Liberation Serif" w:eastAsia="Noto Serif CJK SC" w:cs="SolaimanLipi"/>
+          <w:color w:val="auto"/>
+          <w:kern w:val="2"/>
+          <w:sz w:val="24"/>
+          <w:sz w:val="24"/>
+          <w:szCs w:val="24"/>
+          <w:lang w:val="en-US" w:eastAsia="zh-CN" w:bidi="hi-IN"/>
+        </w:rPr>
+        <w:t xml:space="preserve">ভেরি লার্জ টেলিস্কোপ </w:t>
+      </w:r>
+      <w:r>
+        <w:rPr>
+          <w:rFonts w:eastAsia="Noto Serif CJK SC" w:cs="SolaimanLipi"/>
+          <w:color w:val="auto"/>
+          <w:kern w:val="2"/>
+          <w:sz w:val="24"/>
+          <w:szCs w:val="24"/>
+          <w:lang w:val="en-US" w:eastAsia="zh-CN" w:bidi="hi-IN"/>
+        </w:rPr>
+        <w:t>(</w:t>
+      </w:r>
+      <w:r>
+        <w:rPr>
+          <w:rFonts w:ascii="Liberation Serif" w:hAnsi="Liberation Serif" w:eastAsia="Noto Serif CJK SC" w:cs="SolaimanLipi"/>
+          <w:color w:val="auto"/>
+          <w:kern w:val="2"/>
+          <w:sz w:val="24"/>
+          <w:sz w:val="24"/>
+          <w:szCs w:val="24"/>
+          <w:lang w:val="en-US" w:eastAsia="zh-CN" w:bidi="hi-IN"/>
+        </w:rPr>
+        <w:t>ভিএলটি</w:t>
+      </w:r>
+      <w:r>
+        <w:rPr>
+          <w:rFonts w:eastAsia="Noto Serif CJK SC" w:cs="SolaimanLipi"/>
+          <w:color w:val="auto"/>
+          <w:kern w:val="2"/>
+          <w:sz w:val="24"/>
+          <w:szCs w:val="24"/>
+          <w:lang w:val="en-US" w:eastAsia="zh-CN" w:bidi="hi-IN"/>
+        </w:rPr>
+        <w:t xml:space="preserve">) </w:t>
+      </w:r>
+      <w:r>
+        <w:rPr>
+          <w:rFonts w:ascii="Liberation Serif" w:hAnsi="Liberation Serif" w:eastAsia="Noto Serif CJK SC" w:cs="SolaimanLipi"/>
+          <w:color w:val="auto"/>
+          <w:kern w:val="2"/>
+          <w:sz w:val="24"/>
+          <w:sz w:val="24"/>
+          <w:szCs w:val="24"/>
+          <w:lang w:val="en-US" w:eastAsia="zh-CN" w:bidi="hi-IN"/>
+        </w:rPr>
+        <w:t xml:space="preserve">মধ্যম মানের ক্ষতিগ্রস্থ হচ্ছে। একই আকারে ক্ষতির স্বীকার হবে ভবিষ্যতের ইএলটি </w:t>
+      </w:r>
+      <w:r>
+        <w:rPr>
+          <w:rFonts w:eastAsia="Noto Serif CJK SC" w:cs="SolaimanLipi"/>
+          <w:color w:val="auto"/>
+          <w:kern w:val="2"/>
+          <w:sz w:val="24"/>
+          <w:szCs w:val="24"/>
+          <w:lang w:val="en-US" w:eastAsia="zh-CN" w:bidi="hi-IN"/>
+        </w:rPr>
+        <w:t>(</w:t>
+      </w:r>
+      <w:r>
+        <w:rPr>
+          <w:rFonts w:ascii="Liberation Serif" w:hAnsi="Liberation Serif" w:eastAsia="Noto Serif CJK SC" w:cs="SolaimanLipi"/>
+          <w:color w:val="auto"/>
+          <w:kern w:val="2"/>
+          <w:sz w:val="24"/>
+          <w:sz w:val="24"/>
+          <w:szCs w:val="24"/>
+          <w:lang w:val="en-US" w:eastAsia="zh-CN" w:bidi="hi-IN"/>
+        </w:rPr>
+        <w:t>এক্সট্রিমলি লার্জ টেলিস্কোপ</w:t>
+      </w:r>
+      <w:r>
+        <w:rPr>
+          <w:rFonts w:eastAsia="Noto Serif CJK SC" w:cs="SolaimanLipi"/>
+          <w:color w:val="auto"/>
+          <w:kern w:val="2"/>
+          <w:sz w:val="24"/>
+          <w:szCs w:val="24"/>
+          <w:lang w:val="en-US" w:eastAsia="zh-CN" w:bidi="hi-IN"/>
+        </w:rPr>
+        <w:t>)</w:t>
+      </w:r>
+      <w:r>
+        <w:rPr>
+          <w:rFonts w:ascii="Liberation Serif" w:hAnsi="Liberation Serif" w:eastAsia="Noto Serif CJK SC" w:cs="SolaimanLipi"/>
+          <w:color w:val="auto"/>
+          <w:kern w:val="2"/>
+          <w:sz w:val="24"/>
+          <w:sz w:val="24"/>
+          <w:szCs w:val="24"/>
+          <w:lang w:val="en-US" w:eastAsia="zh-CN" w:bidi="hi-IN"/>
+        </w:rPr>
+        <w:t xml:space="preserve">। তবে চিলিতে নির্মাণাধীন রুবিন পর্যবেক্ষণকেন্দ্র আরও বেশি ক্ষতির মুখে পড়বে। এ টেলিস্কোপগুলো অল্প সময়ে আকাশের বিশাল এলাকা স্ক্যান করে। এ কারণে সুপারনোভা ও ক্ষতিকর গ্রহাণু শনাক্ত করতে এরা গুরুতপূর্ণ ভূমিকা রাখে। </w:t>
+      </w:r>
     </w:p>
     <w:p>
       <w:pPr>
@@ -316,12 +927,215 @@
         <w:spacing w:before="171" w:after="171"/>
         <w:jc w:val="start"/>
         <w:rPr>
-          <w:rFonts w:cs="SolaimanLipi"/>
-        </w:rPr>
-      </w:pPr>
-      <w:r>
-        <w:rPr>
-          <w:rFonts w:ascii="Liberation Serif" w:hAnsi="Liberation Serif" w:eastAsia="Noto Serif CJK SC" w:cs="SolaimanLipi"/>
+          <w:rFonts w:ascii="Liberation Serif" w:hAnsi="Liberation Serif" w:eastAsia="Noto Serif CJK SC"/>
+          <w:color w:val="auto"/>
+          <w:kern w:val="2"/>
+          <w:sz w:val="24"/>
+          <w:szCs w:val="24"/>
+          <w:lang w:val="en-US" w:eastAsia="zh-CN" w:bidi="hi-IN"/>
+        </w:rPr>
+      </w:pPr>
+      <w:r>
+        <w:rPr>
+          <w:rFonts w:cs="SolaimanLipi"/>
+        </w:rPr>
+      </w:r>
+    </w:p>
+    <w:p>
+      <w:pPr>
+        <w:pStyle w:val="Normal"/>
+        <w:bidi w:val="0"/>
+        <w:spacing w:before="171" w:after="171"/>
+        <w:jc w:val="start"/>
+        <w:rPr>
+          <w:rFonts w:ascii="Liberation Serif" w:hAnsi="Liberation Serif" w:eastAsia="Noto Serif CJK SC"/>
+          <w:color w:val="auto"/>
+          <w:kern w:val="2"/>
+          <w:sz w:val="24"/>
+          <w:szCs w:val="24"/>
+          <w:lang w:val="en-US" w:eastAsia="zh-CN" w:bidi="hi-IN"/>
+        </w:rPr>
+      </w:pPr>
+      <w:r>
+        <w:rPr>
+          <w:rFonts w:cs="SolaimanLipi"/>
+        </w:rPr>
+      </w:r>
+    </w:p>
+    <w:p>
+      <w:pPr>
+        <w:pStyle w:val="Normal"/>
+        <w:bidi w:val="0"/>
+        <w:spacing w:before="171" w:after="171"/>
+        <w:jc w:val="start"/>
+        <w:rPr>
+          <w:rFonts w:cs="SolaimanLipi"/>
+        </w:rPr>
+      </w:pPr>
+      <w:r>
+        <w:rPr>
+          <w:rFonts w:ascii="Liberation Serif" w:hAnsi="Liberation Serif" w:eastAsia="Noto Serif CJK SC" w:cs="SolaimanLipi"/>
+          <w:color w:val="auto"/>
+          <w:kern w:val="2"/>
+          <w:sz w:val="24"/>
+          <w:sz w:val="24"/>
+          <w:szCs w:val="24"/>
+          <w:lang w:val="en-US" w:eastAsia="zh-CN" w:bidi="hi-IN"/>
+        </w:rPr>
+        <w:t xml:space="preserve">২০২১ সালে ডার্ক অ্যান্ড কোয়াইট স্কাই </w:t>
+      </w:r>
+      <w:r>
+        <w:rPr>
+          <w:rFonts w:eastAsia="Noto Serif CJK SC" w:cs="SolaimanLipi"/>
+          <w:color w:val="auto"/>
+          <w:kern w:val="2"/>
+          <w:sz w:val="24"/>
+          <w:szCs w:val="24"/>
+          <w:lang w:val="en-US" w:eastAsia="zh-CN" w:bidi="hi-IN"/>
+        </w:rPr>
+        <w:t>(</w:t>
+      </w:r>
+      <w:r>
+        <w:rPr>
+          <w:rFonts w:ascii="Liberation Serif" w:hAnsi="Liberation Serif" w:eastAsia="Noto Serif CJK SC" w:cs="SolaimanLipi"/>
+          <w:color w:val="auto"/>
+          <w:kern w:val="2"/>
+          <w:sz w:val="24"/>
+          <w:sz w:val="24"/>
+          <w:szCs w:val="24"/>
+          <w:lang w:val="en-US" w:eastAsia="zh-CN" w:bidi="hi-IN"/>
+        </w:rPr>
+        <w:t>অন্ধকার ও নিরব আকাশ</w:t>
+      </w:r>
+      <w:r>
+        <w:rPr>
+          <w:rFonts w:eastAsia="Noto Serif CJK SC" w:cs="SolaimanLipi"/>
+          <w:color w:val="auto"/>
+          <w:kern w:val="2"/>
+          <w:sz w:val="24"/>
+          <w:szCs w:val="24"/>
+          <w:lang w:val="en-US" w:eastAsia="zh-CN" w:bidi="hi-IN"/>
+        </w:rPr>
+        <w:t xml:space="preserve">) </w:t>
+      </w:r>
+      <w:r>
+        <w:rPr>
+          <w:rFonts w:ascii="Liberation Serif" w:hAnsi="Liberation Serif" w:eastAsia="Noto Serif CJK SC" w:cs="SolaimanLipi"/>
+          <w:color w:val="auto"/>
+          <w:kern w:val="2"/>
+          <w:sz w:val="24"/>
+          <w:sz w:val="24"/>
+          <w:szCs w:val="24"/>
+          <w:lang w:val="en-US" w:eastAsia="zh-CN" w:bidi="hi-IN"/>
+        </w:rPr>
+        <w:t>বিষয়ক সম্মেলনে বলা হয়</w:t>
+      </w:r>
+      <w:r>
+        <w:rPr>
+          <w:rFonts w:eastAsia="Noto Serif CJK SC" w:cs="SolaimanLipi"/>
+          <w:color w:val="auto"/>
+          <w:kern w:val="2"/>
+          <w:sz w:val="24"/>
+          <w:szCs w:val="24"/>
+          <w:lang w:val="en-US" w:eastAsia="zh-CN" w:bidi="hi-IN"/>
+        </w:rPr>
+        <w:t>,</w:t>
+      </w:r>
+    </w:p>
+    <w:p>
+      <w:pPr>
+        <w:pStyle w:val="Normal"/>
+        <w:bidi w:val="0"/>
+        <w:spacing w:before="171" w:after="171"/>
+        <w:jc w:val="start"/>
+        <w:rPr>
+          <w:rFonts w:cs="SolaimanLipi"/>
+        </w:rPr>
+      </w:pPr>
+      <w:r>
+        <w:rPr>
+          <w:rFonts w:eastAsia="Noto Serif CJK SC" w:cs="SolaimanLipi"/>
+          <w:color w:val="auto"/>
+          <w:kern w:val="2"/>
+          <w:sz w:val="24"/>
+          <w:szCs w:val="24"/>
+          <w:lang w:val="en-US" w:eastAsia="zh-CN" w:bidi="hi-IN"/>
+        </w:rPr>
+        <w:tab/>
+      </w:r>
+      <w:r>
+        <w:rPr>
+          <w:rFonts w:ascii="Liberation Serif" w:hAnsi="Liberation Serif" w:eastAsia="Noto Serif CJK SC" w:cs="SolaimanLipi"/>
+          <w:color w:val="auto"/>
+          <w:kern w:val="2"/>
+          <w:sz w:val="24"/>
+          <w:sz w:val="24"/>
+          <w:szCs w:val="24"/>
+          <w:lang w:val="en-US" w:eastAsia="zh-CN" w:bidi="hi-IN"/>
+        </w:rPr>
+        <w:t xml:space="preserve">যোগাযোগ উপগ্রহের সুবিধা স্বীকার করতেই হবে। তবে রাতের আকাশের অবিকৃত রূপ ও জ্যোতির্বিদ্যার ওপর </w:t>
+      </w:r>
+      <w:r>
+        <w:rPr>
+          <w:rFonts w:eastAsia="Noto Serif CJK SC" w:cs="SolaimanLipi"/>
+          <w:color w:val="auto"/>
+          <w:kern w:val="2"/>
+          <w:sz w:val="24"/>
+          <w:szCs w:val="24"/>
+          <w:lang w:val="en-US" w:eastAsia="zh-CN" w:bidi="hi-IN"/>
+        </w:rPr>
+        <w:tab/>
+      </w:r>
+      <w:r>
+        <w:rPr>
+          <w:rFonts w:ascii="Liberation Serif" w:hAnsi="Liberation Serif" w:eastAsia="Noto Serif CJK SC" w:cs="SolaimanLipi"/>
+          <w:color w:val="auto"/>
+          <w:kern w:val="2"/>
+          <w:sz w:val="24"/>
+          <w:sz w:val="24"/>
+          <w:szCs w:val="24"/>
+          <w:lang w:val="en-US" w:eastAsia="zh-CN" w:bidi="hi-IN"/>
+        </w:rPr>
+        <w:t xml:space="preserve">এর প্রভাব মাথায় রাখতে হবে। এতে করে ঐতিহ্য ও বৈজ্ঞানিক অগ্রগতি দুটোই ব্যহত হচ্ছে। </w:t>
+      </w:r>
+    </w:p>
+    <w:p>
+      <w:pPr>
+        <w:pStyle w:val="Normal"/>
+        <w:bidi w:val="0"/>
+        <w:spacing w:before="171" w:after="171"/>
+        <w:jc w:val="start"/>
+        <w:rPr>
+          <w:rFonts w:ascii="Liberation Serif" w:hAnsi="Liberation Serif" w:eastAsia="Noto Serif CJK SC"/>
+          <w:color w:val="auto"/>
+          <w:kern w:val="2"/>
+          <w:sz w:val="24"/>
+          <w:szCs w:val="24"/>
+          <w:lang w:val="en-US" w:eastAsia="zh-CN" w:bidi="hi-IN"/>
+        </w:rPr>
+      </w:pPr>
+      <w:r>
+        <w:rPr>
+          <w:rFonts w:cs="SolaimanLipi"/>
+        </w:rPr>
+      </w:r>
+    </w:p>
+    <w:p>
+      <w:pPr>
+        <w:pStyle w:val="Normal"/>
+        <w:bidi w:val="0"/>
+        <w:spacing w:before="171" w:after="171"/>
+        <w:jc w:val="start"/>
+        <w:rPr>
+          <w:rFonts w:cs="SolaimanLipi"/>
+        </w:rPr>
+      </w:pPr>
+      <w:r>
+        <w:rPr>
+          <w:rFonts w:ascii="Liberation Serif" w:hAnsi="Liberation Serif" w:eastAsia="Noto Serif CJK SC" w:cs="SolaimanLipi"/>
+          <w:b/>
+          <w:b/>
+          <w:bCs/>
           <w:color w:val="auto"/>
           <w:kern w:val="2"/>
           <w:sz w:val="24"/>
@@ -386,7 +1200,76 @@
           <w:szCs w:val="24"/>
           <w:lang w:val="en-US" w:eastAsia="zh-CN" w:bidi="hi-IN"/>
         </w:rPr>
-        <w:t xml:space="preserve">হার্ভার্ড ডট এজু </w:t>
+        <w:t>হার্ভার্ড ডট এজু</w:t>
+      </w:r>
+      <w:r>
+        <w:rPr>
+          <w:rFonts w:eastAsia="Noto Serif CJK SC" w:cs="SolaimanLipi"/>
+          <w:color w:val="auto"/>
+          <w:kern w:val="2"/>
+          <w:sz w:val="24"/>
+          <w:szCs w:val="24"/>
+          <w:lang w:val="en-US" w:eastAsia="zh-CN" w:bidi="hi-IN"/>
+        </w:rPr>
+        <w:t xml:space="preserve">, </w:t>
+      </w:r>
+      <w:r>
+        <w:rPr>
+          <w:rFonts w:ascii="Liberation Serif" w:hAnsi="Liberation Serif" w:eastAsia="Noto Serif CJK SC" w:cs="SolaimanLipi"/>
+          <w:color w:val="auto"/>
+          <w:kern w:val="2"/>
+          <w:sz w:val="24"/>
+          <w:sz w:val="24"/>
+          <w:szCs w:val="24"/>
+          <w:lang w:val="en-US" w:eastAsia="zh-CN" w:bidi="hi-IN"/>
+        </w:rPr>
+        <w:t>ইউসিএস স্যাটেলাইট ডেটাবেজ</w:t>
+      </w:r>
+      <w:r>
+        <w:rPr>
+          <w:rFonts w:eastAsia="Noto Serif CJK SC" w:cs="SolaimanLipi"/>
+          <w:color w:val="auto"/>
+          <w:kern w:val="2"/>
+          <w:sz w:val="24"/>
+          <w:szCs w:val="24"/>
+          <w:lang w:val="en-US" w:eastAsia="zh-CN" w:bidi="hi-IN"/>
+        </w:rPr>
+        <w:t xml:space="preserve">, </w:t>
+      </w:r>
+      <w:r>
+        <w:rPr>
+          <w:rFonts w:ascii="Liberation Serif" w:hAnsi="Liberation Serif" w:eastAsia="Noto Serif CJK SC" w:cs="SolaimanLipi"/>
+          <w:color w:val="auto"/>
+          <w:kern w:val="2"/>
+          <w:sz w:val="24"/>
+          <w:sz w:val="24"/>
+          <w:szCs w:val="24"/>
+          <w:lang w:val="en-US" w:eastAsia="zh-CN" w:bidi="hi-IN"/>
+        </w:rPr>
+        <w:t>ইএসএ ডট ইন্ট</w:t>
+      </w:r>
+      <w:r>
+        <w:rPr>
+          <w:rFonts w:eastAsia="Noto Serif CJK SC" w:cs="SolaimanLipi"/>
+          <w:color w:val="auto"/>
+          <w:kern w:val="2"/>
+          <w:sz w:val="24"/>
+          <w:szCs w:val="24"/>
+          <w:lang w:val="en-US" w:eastAsia="zh-CN" w:bidi="hi-IN"/>
+        </w:rPr>
+        <w:t xml:space="preserve">, </w:t>
+      </w:r>
+      <w:r>
+        <w:rPr>
+          <w:rFonts w:ascii="Liberation Serif" w:hAnsi="Liberation Serif" w:eastAsia="Noto Serif CJK SC" w:cs="SolaimanLipi"/>
+          <w:color w:val="auto"/>
+          <w:kern w:val="2"/>
+          <w:sz w:val="24"/>
+          <w:sz w:val="24"/>
+          <w:szCs w:val="24"/>
+          <w:lang w:val="en-US" w:eastAsia="zh-CN" w:bidi="hi-IN"/>
+        </w:rPr>
+        <w:t xml:space="preserve">আর্থস্কাই ডট অর্গ </w:t>
       </w:r>
     </w:p>
     <w:p>
@@ -428,20 +1311,101 @@
         <w:bidi w:val="0"/>
         <w:spacing w:before="171" w:after="171"/>
         <w:jc w:val="start"/>
-        <w:rPr>
-          <w:rFonts w:cs="SolaimanLipi"/>
-        </w:rPr>
-      </w:pPr>
-      <w:r>
-        <w:rPr>
-          <w:rFonts w:eastAsia="Noto Serif CJK SC" w:cs="SolaimanLipi"/>
-          <w:color w:val="auto"/>
-          <w:kern w:val="2"/>
-          <w:sz w:val="24"/>
-          <w:szCs w:val="24"/>
-          <w:lang w:val="en-US" w:eastAsia="zh-CN" w:bidi="hi-IN"/>
-        </w:rPr>
-        <w:t>https://www.hup.harvard.edu/index-maint.html?isbn=9780674975910</w:t>
+        <w:rPr/>
+      </w:pPr>
+      <w:hyperlink r:id="rId4">
+        <w:r>
+          <w:rPr>
+            <w:rStyle w:val="InternetLink"/>
+            <w:rFonts w:eastAsia="Noto Serif CJK SC" w:cs="SolaimanLipi"/>
+            <w:color w:val="auto"/>
+            <w:kern w:val="2"/>
+            <w:sz w:val="24"/>
+            <w:szCs w:val="24"/>
+            <w:lang w:val="en-US" w:eastAsia="zh-CN" w:bidi="hi-IN"/>
+          </w:rPr>
+          <w:t>https://www.hup.harvard.edu/index-maint.html?isbn=9780674975910</w:t>
+        </w:r>
+      </w:hyperlink>
+    </w:p>
+    <w:p>
+      <w:pPr>
+        <w:pStyle w:val="Normal"/>
+        <w:numPr>
+          <w:ilvl w:val="0"/>
+          <w:numId w:val="1"/>
+        </w:numPr>
+        <w:bidi w:val="0"/>
+        <w:spacing w:before="171" w:after="171"/>
+        <w:jc w:val="start"/>
+        <w:rPr/>
+      </w:pPr>
+      <w:hyperlink r:id="rId6">
+        <w:r>
+          <w:rPr>
+            <w:rStyle w:val="InternetLink"/>
+            <w:rFonts w:eastAsia="Noto Serif CJK SC" w:cs="SolaimanLipi"/>
+            <w:color w:val="auto"/>
+            <w:kern w:val="2"/>
+            <w:sz w:val="24"/>
+            <w:szCs w:val="24"/>
+            <w:lang w:val="en-US" w:eastAsia="zh-CN" w:bidi="hi-IN"/>
+          </w:rPr>
+          <w:t>https://www.ucsusa.org/resources/satellite-database</w:t>
+        </w:r>
+      </w:hyperlink>
+    </w:p>
+    <w:p>
+      <w:pPr>
+        <w:pStyle w:val="Normal"/>
+        <w:numPr>
+          <w:ilvl w:val="0"/>
+          <w:numId w:val="1"/>
+        </w:numPr>
+        <w:bidi w:val="0"/>
+        <w:spacing w:before="171" w:after="171"/>
+        <w:jc w:val="start"/>
+        <w:rPr/>
+      </w:pPr>
+      <w:hyperlink r:id="rId8">
+        <w:r>
+          <w:rPr>
+            <w:rStyle w:val="InternetLink"/>
+            <w:rFonts w:eastAsia="Noto Serif CJK SC" w:cs="SolaimanLipi"/>
+            <w:color w:val="auto"/>
+            <w:kern w:val="2"/>
+            <w:sz w:val="24"/>
+            <w:szCs w:val="24"/>
+            <w:lang w:val="en-US" w:eastAsia="zh-CN" w:bidi="hi-IN"/>
+          </w:rPr>
+          <w:t>https://www.esa.int/ESA_Multimedia/Images/2020/03/Low_Earth_orbit</w:t>
+        </w:r>
+      </w:hyperlink>
+    </w:p>
+    <w:p>
+      <w:pPr>
+        <w:pStyle w:val="Normal"/>
+        <w:numPr>
+          <w:ilvl w:val="0"/>
+          <w:numId w:val="1"/>
+        </w:numPr>
+        <w:bidi w:val="0"/>
+        <w:spacing w:before="171" w:after="171"/>
+        <w:jc w:val="start"/>
+        <w:rPr>
+          <w:rFonts w:cs="SolaimanLipi"/>
+        </w:rPr>
+      </w:pPr>
+      <w:r>
+        <w:rPr>
+          <w:rFonts w:eastAsia="Noto Serif CJK SC" w:cs="SolaimanLipi"/>
+          <w:color w:val="auto"/>
+          <w:kern w:val="2"/>
+          <w:sz w:val="24"/>
+          <w:szCs w:val="24"/>
+          <w:lang w:val="en-US" w:eastAsia="zh-CN" w:bidi="hi-IN"/>
+        </w:rPr>
+        <w:t>https://earthsky.org/space/how-satellites-harm-astronomy-whats-being-done/</w:t>
       </w:r>
     </w:p>
     <w:p>

</xml_diff>